<commit_message>
DOCS: fix typo in the reports formulas
Signed-off-by: proxodilka <zeeron209@gmail.com>
</commit_message>
<xml_diff>
--- a/report.docx
+++ b/report.docx
@@ -144,8 +144,6 @@
         </w:rPr>
         <w:t>три</w:t>
       </w:r>
-      <w:bookmarkStart w:id="0" w:name="_GoBack"/>
-      <w:bookmarkEnd w:id="0"/>
       <w:r>
         <w:rPr>
           <w:rFonts w:asciiTheme="minorHAnsi" w:hAnsiTheme="minorHAnsi" w:cstheme="minorHAnsi"/>
@@ -390,7 +388,7 @@
                                     <w:rPr>
                                       <w:rFonts w:ascii="Cambria Math" w:eastAsiaTheme="minorEastAsia" w:hAnsi="Cambria Math" w:cstheme="minorHAnsi"/>
                                     </w:rPr>
-                                    <m:t>+</m:t>
+                                    <m:t>-</m:t>
                                   </m:r>
                                   <m:sSub>
                                     <m:sSubPr>
@@ -904,7 +902,7 @@
                                     <w:rPr>
                                       <w:rFonts w:ascii="Cambria Math" w:eastAsiaTheme="minorEastAsia" w:hAnsi="Cambria Math" w:cstheme="minorHAnsi"/>
                                     </w:rPr>
-                                    <m:t>+</m:t>
+                                    <m:t>-</m:t>
                                   </m:r>
                                   <m:sSubSup>
                                     <m:sSubSupPr>
@@ -1460,8 +1458,10 @@
                                     <w:rPr>
                                       <w:rFonts w:ascii="Cambria Math" w:eastAsiaTheme="minorEastAsia" w:hAnsi="Cambria Math" w:cstheme="minorHAnsi"/>
                                     </w:rPr>
-                                    <m:t>+</m:t>
+                                    <m:t>-</m:t>
                                   </m:r>
+                                  <w:bookmarkStart w:id="0" w:name="_GoBack"/>
+                                  <w:bookmarkEnd w:id="0"/>
                                   <m:sSubSup>
                                     <m:sSubSupPr>
                                       <m:ctrlPr>
@@ -7119,6 +7119,7 @@
       <w:r>
         <w:rPr>
           <w:rFonts w:eastAsiaTheme="minorEastAsia" w:cstheme="minorHAnsi"/>
+          <w:noProof/>
         </w:rPr>
         <w:drawing>
           <wp:inline distT="0" distB="0" distL="0" distR="0" wp14:anchorId="32A673E0" wp14:editId="11E79CC3">
@@ -10920,13 +10921,7 @@
         <w:rPr>
           <w:rFonts w:eastAsiaTheme="minorEastAsia" w:cstheme="minorHAnsi"/>
         </w:rPr>
-        <w:t>, для всех полученных решений помимо условия</w:t>
-      </w:r>
-      <w:r>
-        <w:rPr>
-          <w:rFonts w:eastAsiaTheme="minorEastAsia" w:cstheme="minorHAnsi"/>
-        </w:rPr>
-        <w:t xml:space="preserve"> </w:t>
+        <w:t xml:space="preserve">, для всех полученных решений помимо условия </w:t>
       </w:r>
       <m:oMath>
         <m:d>

</xml_diff>